<commit_message>
updated text with signature
</commit_message>
<xml_diff>
--- a/Document.docx
+++ b/Document.docx
@@ -1,9 +1,7 @@
 
 <file path=word/document.xml><?xml version="1.0" encoding="utf-8"?>
-<w:document xmlns:wpc="http://schemas.microsoft.com/office/word/2010/wordprocessingCanvas" xmlns:cx="http://schemas.microsoft.com/office/drawing/2014/chartex" xmlns:cx1="http://schemas.microsoft.com/office/drawing/2015/9/8/chartex" xmlns:cx2="http://schemas.microsoft.com/office/drawing/2015/10/21/chartex" xmlns:cx3="http://schemas.microsoft.com/office/drawing/2016/5/9/chartex" xmlns:cx4="http://schemas.microsoft.com/office/drawing/2016/5/10/chartex" xmlns:cx5="http://schemas.microsoft.com/office/drawing/2016/5/11/chartex" xmlns:cx6="http://schemas.microsoft.com/office/drawing/2016/5/12/chartex" xmlns:cx7="http://schemas.microsoft.com/office/drawing/2016/5/13/chartex" xmlns:cx8="http://schemas.microsoft.com/office/drawing/2016/5/14/chartex" xmlns:mc="http://schemas.openxmlformats.org/markup-compatibility/2006" xmlns:aink="http://schemas.microsoft.com/office/drawing/2016/ink" xmlns:am3d="http://schemas.microsoft.com/office/drawing/2017/model3d" xmlns:o="urn:schemas-microsoft-com:office:office" xmlns:r="http://schemas.openxmlformats.org/officeDocument/2006/relationships" xmlns:m="http://schemas.openxmlformats.org/officeDocument/2006/math" xmlns:v="urn:schemas-microsoft-com:vml" xmlns:wp14="http://schemas.microsoft.com/office/word/2010/wordprocessingDrawing" xmlns:wp="http://schemas.openxmlformats.org/drawingml/2006/wordprocessingDrawing" xmlns:w10="urn:schemas-microsoft-com:office:word" xmlns:w="http://schemas.openxmlformats.org/wordprocessingml/2006/main" xmlns:w14="http://schemas.microsoft.com/office/word/2010/wordml" xmlns:w15="http://schemas.microsoft.com/office/word/2012/wordml" xmlns:w16cid="http://schemas.microsoft.com/office/word/2016/wordml/cid" xmlns:w16se="http://schemas.microsoft.com/office/word/2015/wordml/symex" xmlns:wpg="http://schemas.microsoft.com/office/word/2010/wordprocessingGroup" xmlns:wpi="http://schemas.microsoft.com/office/word/2010/wordprocessingInk" xmlns:wne="http://schemas.microsoft.com/office/word/2006/wordml" xmlns:wps="http://schemas.microsoft.com/office/word/2010/wordprocessingShape" mc:Ignorable="w14 w15 w16se w16cid wp14">
+<w:document xmlns:wpc="http://schemas.microsoft.com/office/word/2010/wordprocessingCanvas" xmlns:cx="http://schemas.microsoft.com/office/drawing/2014/chartex" xmlns:cx1="http://schemas.microsoft.com/office/drawing/2015/9/8/chartex" xmlns:cx2="http://schemas.microsoft.com/office/drawing/2015/10/21/chartex" xmlns:cx3="http://schemas.microsoft.com/office/drawing/2016/5/9/chartex" xmlns:cx4="http://schemas.microsoft.com/office/drawing/2016/5/10/chartex" xmlns:cx5="http://schemas.microsoft.com/office/drawing/2016/5/11/chartex" xmlns:cx6="http://schemas.microsoft.com/office/drawing/2016/5/12/chartex" xmlns:cx7="http://schemas.microsoft.com/office/drawing/2016/5/13/chartex" xmlns:cx8="http://schemas.microsoft.com/office/drawing/2016/5/14/chartex" xmlns:mc="http://schemas.openxmlformats.org/markup-compatibility/2006" xmlns:aink="http://schemas.microsoft.com/office/drawing/2016/ink" xmlns:am3d="http://schemas.microsoft.com/office/drawing/2017/model3d" xmlns:o="urn:schemas-microsoft-com:office:office" xmlns:oel="http://schemas.microsoft.com/office/2019/extlst" xmlns:r="http://schemas.openxmlformats.org/officeDocument/2006/relationships" xmlns:m="http://schemas.openxmlformats.org/officeDocument/2006/math" xmlns:v="urn:schemas-microsoft-com:vml" xmlns:wp14="http://schemas.microsoft.com/office/word/2010/wordprocessingDrawing" xmlns:wp="http://schemas.openxmlformats.org/drawingml/2006/wordprocessingDrawing" xmlns:w10="urn:schemas-microsoft-com:office:word" xmlns:w="http://schemas.openxmlformats.org/wordprocessingml/2006/main" xmlns:w14="http://schemas.microsoft.com/office/word/2010/wordml" xmlns:w15="http://schemas.microsoft.com/office/word/2012/wordml" xmlns:w16cex="http://schemas.microsoft.com/office/word/2018/wordml/cex" xmlns:w16cid="http://schemas.microsoft.com/office/word/2016/wordml/cid" xmlns:w16="http://schemas.microsoft.com/office/word/2018/wordml" xmlns:w16du="http://schemas.microsoft.com/office/word/2023/wordml/word16du" xmlns:w16sdtdh="http://schemas.microsoft.com/office/word/2020/wordml/sdtdatahash" xmlns:w16sdtfl="http://schemas.microsoft.com/office/word/2024/wordml/sdtformatlock" xmlns:w16se="http://schemas.microsoft.com/office/word/2015/wordml/symex" xmlns:wpg="http://schemas.microsoft.com/office/word/2010/wordprocessingGroup" xmlns:wpi="http://schemas.microsoft.com/office/word/2010/wordprocessingInk" xmlns:wne="http://schemas.microsoft.com/office/word/2006/wordml" xmlns:wps="http://schemas.microsoft.com/office/word/2010/wordprocessingShape" mc:Ignorable="w14 w15 w16se w16cid w16 w16cex w16sdtdh w16sdtfl w16du wp14">
   <w:body>
-    <w:bookmarkStart w:id="0" w:name="_GoBack" w:displacedByCustomXml="next"/>
-    <w:bookmarkEnd w:id="0" w:displacedByCustomXml="next"/>
     <w:sdt>
       <w:sdtPr>
         <w:alias w:val="Your Name"/>
@@ -17,7 +15,6 @@
         <w15:appearance w15:val="hidden"/>
         <w:text w:multiLine="1"/>
       </w:sdtPr>
-      <w:sdtEndPr/>
       <w:sdtContent>
         <w:p>
           <w:pPr>
@@ -45,7 +42,6 @@
           <w:showingPlcHdr/>
           <w15:appearance w15:val="hidden"/>
         </w:sdtPr>
-        <w:sdtEndPr/>
         <w:sdtContent>
           <w:r>
             <w:t>Address</w:t>
@@ -67,7 +63,6 @@
           <w:showingPlcHdr/>
           <w15:appearance w15:val="hidden"/>
         </w:sdtPr>
-        <w:sdtEndPr/>
         <w:sdtContent>
           <w:r>
             <w:t>Telephone</w:t>
@@ -89,7 +84,6 @@
           <w:showingPlcHdr/>
           <w15:appearance w15:val="hidden"/>
         </w:sdtPr>
-        <w:sdtEndPr/>
         <w:sdtContent>
           <w:r>
             <w:t>Email</w:t>
@@ -109,7 +103,6 @@
         <w:showingPlcHdr/>
         <w15:appearance w15:val="hidden"/>
       </w:sdtPr>
-      <w:sdtEndPr/>
       <w:sdtContent>
         <w:p>
           <w:pPr>
@@ -134,7 +127,6 @@
         <w15:appearance w15:val="hidden"/>
         <w:text w:multiLine="1"/>
       </w:sdtPr>
-      <w:sdtEndPr/>
       <w:sdtContent>
         <w:p>
           <w:pPr>
@@ -162,7 +154,6 @@
           <w:showingPlcHdr/>
           <w15:appearance w15:val="hidden"/>
         </w:sdtPr>
-        <w:sdtEndPr/>
         <w:sdtContent>
           <w:r>
             <w:t>Title</w:t>
@@ -186,7 +177,6 @@
           <w:showingPlcHdr/>
           <w15:appearance w15:val="hidden"/>
         </w:sdtPr>
-        <w:sdtEndPr/>
         <w:sdtContent>
           <w:r>
             <w:t>Company</w:t>
@@ -210,7 +200,6 @@
           <w:showingPlcHdr/>
           <w15:appearance w15:val="hidden"/>
         </w:sdtPr>
-        <w:sdtEndPr/>
         <w:sdtContent>
           <w:r>
             <w:t>Street Address</w:t>
@@ -242,7 +231,6 @@
           <w15:appearance w15:val="hidden"/>
           <w:text w:multiLine="1"/>
         </w:sdtPr>
-        <w:sdtEndPr/>
         <w:sdtContent>
           <w:r>
             <w:t>Recipient</w:t>
@@ -265,7 +253,6 @@
         <w:showingPlcHdr/>
         <w15:appearance w15:val="hidden"/>
       </w:sdtPr>
-      <w:sdtEndPr/>
       <w:sdtContent>
         <w:p>
           <w:r>
@@ -295,7 +282,6 @@
           <w:showingPlcHdr/>
           <w15:appearance w15:val="hidden"/>
         </w:sdtPr>
-        <w:sdtEndPr/>
         <w:sdtContent>
           <w:r>
             <w:t>Sincerely,</w:t>
@@ -316,7 +302,6 @@
         <w15:appearance w15:val="hidden"/>
         <w:text w:multiLine="1"/>
       </w:sdtPr>
-      <w:sdtEndPr/>
       <w:sdtContent>
         <w:p>
           <w:pPr>
@@ -328,6 +313,14 @@
         </w:p>
       </w:sdtContent>
     </w:sdt>
+    <w:p>
+      <w:pPr>
+        <w:pStyle w:val="Signature"/>
+      </w:pPr>
+      <w:r>
+        <w:t>(with signature)</w:t>
+      </w:r>
+    </w:p>
     <w:sectPr>
       <w:headerReference w:type="default" r:id="rId7"/>
       <w:footerReference w:type="default" r:id="rId8"/>
@@ -343,7 +336,7 @@
 </file>
 
 <file path=word/endnotes.xml><?xml version="1.0" encoding="utf-8"?>
-<w:endnotes xmlns:wpc="http://schemas.microsoft.com/office/word/2010/wordprocessingCanvas" xmlns:cx="http://schemas.microsoft.com/office/drawing/2014/chartex" xmlns:cx1="http://schemas.microsoft.com/office/drawing/2015/9/8/chartex" xmlns:cx2="http://schemas.microsoft.com/office/drawing/2015/10/21/chartex" xmlns:cx3="http://schemas.microsoft.com/office/drawing/2016/5/9/chartex" xmlns:cx4="http://schemas.microsoft.com/office/drawing/2016/5/10/chartex" xmlns:cx5="http://schemas.microsoft.com/office/drawing/2016/5/11/chartex" xmlns:cx6="http://schemas.microsoft.com/office/drawing/2016/5/12/chartex" xmlns:cx7="http://schemas.microsoft.com/office/drawing/2016/5/13/chartex" xmlns:cx8="http://schemas.microsoft.com/office/drawing/2016/5/14/chartex" xmlns:mc="http://schemas.openxmlformats.org/markup-compatibility/2006" xmlns:aink="http://schemas.microsoft.com/office/drawing/2016/ink" xmlns:am3d="http://schemas.microsoft.com/office/drawing/2017/model3d" xmlns:o="urn:schemas-microsoft-com:office:office" xmlns:r="http://schemas.openxmlformats.org/officeDocument/2006/relationships" xmlns:m="http://schemas.openxmlformats.org/officeDocument/2006/math" xmlns:v="urn:schemas-microsoft-com:vml" xmlns:wp14="http://schemas.microsoft.com/office/word/2010/wordprocessingDrawing" xmlns:wp="http://schemas.openxmlformats.org/drawingml/2006/wordprocessingDrawing" xmlns:w10="urn:schemas-microsoft-com:office:word" xmlns:w="http://schemas.openxmlformats.org/wordprocessingml/2006/main" xmlns:w14="http://schemas.microsoft.com/office/word/2010/wordml" xmlns:w15="http://schemas.microsoft.com/office/word/2012/wordml" xmlns:w16cid="http://schemas.microsoft.com/office/word/2016/wordml/cid" xmlns:w16se="http://schemas.microsoft.com/office/word/2015/wordml/symex" xmlns:wpg="http://schemas.microsoft.com/office/word/2010/wordprocessingGroup" xmlns:wpi="http://schemas.microsoft.com/office/word/2010/wordprocessingInk" xmlns:wne="http://schemas.microsoft.com/office/word/2006/wordml" xmlns:wps="http://schemas.microsoft.com/office/word/2010/wordprocessingShape" mc:Ignorable="w14 w15 w16se w16cid wp14">
+<w:endnotes xmlns:wpc="http://schemas.microsoft.com/office/word/2010/wordprocessingCanvas" xmlns:cx="http://schemas.microsoft.com/office/drawing/2014/chartex" xmlns:cx1="http://schemas.microsoft.com/office/drawing/2015/9/8/chartex" xmlns:cx2="http://schemas.microsoft.com/office/drawing/2015/10/21/chartex" xmlns:cx3="http://schemas.microsoft.com/office/drawing/2016/5/9/chartex" xmlns:cx4="http://schemas.microsoft.com/office/drawing/2016/5/10/chartex" xmlns:cx5="http://schemas.microsoft.com/office/drawing/2016/5/11/chartex" xmlns:cx6="http://schemas.microsoft.com/office/drawing/2016/5/12/chartex" xmlns:cx7="http://schemas.microsoft.com/office/drawing/2016/5/13/chartex" xmlns:cx8="http://schemas.microsoft.com/office/drawing/2016/5/14/chartex" xmlns:mc="http://schemas.openxmlformats.org/markup-compatibility/2006" xmlns:aink="http://schemas.microsoft.com/office/drawing/2016/ink" xmlns:am3d="http://schemas.microsoft.com/office/drawing/2017/model3d" xmlns:o="urn:schemas-microsoft-com:office:office" xmlns:oel="http://schemas.microsoft.com/office/2019/extlst" xmlns:r="http://schemas.openxmlformats.org/officeDocument/2006/relationships" xmlns:m="http://schemas.openxmlformats.org/officeDocument/2006/math" xmlns:v="urn:schemas-microsoft-com:vml" xmlns:wp14="http://schemas.microsoft.com/office/word/2010/wordprocessingDrawing" xmlns:wp="http://schemas.openxmlformats.org/drawingml/2006/wordprocessingDrawing" xmlns:w10="urn:schemas-microsoft-com:office:word" xmlns:w="http://schemas.openxmlformats.org/wordprocessingml/2006/main" xmlns:w14="http://schemas.microsoft.com/office/word/2010/wordml" xmlns:w15="http://schemas.microsoft.com/office/word/2012/wordml" xmlns:w16cex="http://schemas.microsoft.com/office/word/2018/wordml/cex" xmlns:w16cid="http://schemas.microsoft.com/office/word/2016/wordml/cid" xmlns:w16="http://schemas.microsoft.com/office/word/2018/wordml" xmlns:w16du="http://schemas.microsoft.com/office/word/2023/wordml/word16du" xmlns:w16sdtdh="http://schemas.microsoft.com/office/word/2020/wordml/sdtdatahash" xmlns:w16sdtfl="http://schemas.microsoft.com/office/word/2024/wordml/sdtformatlock" xmlns:w16se="http://schemas.microsoft.com/office/word/2015/wordml/symex" xmlns:wpg="http://schemas.microsoft.com/office/word/2010/wordprocessingGroup" xmlns:wpi="http://schemas.microsoft.com/office/word/2010/wordprocessingInk" xmlns:wne="http://schemas.microsoft.com/office/word/2006/wordml" xmlns:wps="http://schemas.microsoft.com/office/word/2010/wordprocessingShape" mc:Ignorable="w14 w15 w16se w16cid w16 w16cex w16sdtdh w16sdtfl w16du wp14">
   <w:endnote w:type="separator" w:id="-1">
     <w:p>
       <w:pPr>
@@ -368,7 +361,7 @@
 </file>
 
 <file path=word/footer1.xml><?xml version="1.0" encoding="utf-8"?>
-<w:ftr xmlns:wpc="http://schemas.microsoft.com/office/word/2010/wordprocessingCanvas" xmlns:cx="http://schemas.microsoft.com/office/drawing/2014/chartex" xmlns:cx1="http://schemas.microsoft.com/office/drawing/2015/9/8/chartex" xmlns:cx2="http://schemas.microsoft.com/office/drawing/2015/10/21/chartex" xmlns:cx3="http://schemas.microsoft.com/office/drawing/2016/5/9/chartex" xmlns:cx4="http://schemas.microsoft.com/office/drawing/2016/5/10/chartex" xmlns:cx5="http://schemas.microsoft.com/office/drawing/2016/5/11/chartex" xmlns:cx6="http://schemas.microsoft.com/office/drawing/2016/5/12/chartex" xmlns:cx7="http://schemas.microsoft.com/office/drawing/2016/5/13/chartex" xmlns:cx8="http://schemas.microsoft.com/office/drawing/2016/5/14/chartex" xmlns:mc="http://schemas.openxmlformats.org/markup-compatibility/2006" xmlns:aink="http://schemas.microsoft.com/office/drawing/2016/ink" xmlns:am3d="http://schemas.microsoft.com/office/drawing/2017/model3d" xmlns:o="urn:schemas-microsoft-com:office:office" xmlns:r="http://schemas.openxmlformats.org/officeDocument/2006/relationships" xmlns:m="http://schemas.openxmlformats.org/officeDocument/2006/math" xmlns:v="urn:schemas-microsoft-com:vml" xmlns:wp14="http://schemas.microsoft.com/office/word/2010/wordprocessingDrawing" xmlns:wp="http://schemas.openxmlformats.org/drawingml/2006/wordprocessingDrawing" xmlns:w10="urn:schemas-microsoft-com:office:word" xmlns:w="http://schemas.openxmlformats.org/wordprocessingml/2006/main" xmlns:w14="http://schemas.microsoft.com/office/word/2010/wordml" xmlns:w15="http://schemas.microsoft.com/office/word/2012/wordml" xmlns:w16cid="http://schemas.microsoft.com/office/word/2016/wordml/cid" xmlns:w16se="http://schemas.microsoft.com/office/word/2015/wordml/symex" xmlns:wpg="http://schemas.microsoft.com/office/word/2010/wordprocessingGroup" xmlns:wpi="http://schemas.microsoft.com/office/word/2010/wordprocessingInk" xmlns:wne="http://schemas.microsoft.com/office/word/2006/wordml" xmlns:wps="http://schemas.microsoft.com/office/word/2010/wordprocessingShape" mc:Ignorable="w14 w15 w16se w16cid wp14">
+<w:ftr xmlns:wpc="http://schemas.microsoft.com/office/word/2010/wordprocessingCanvas" xmlns:cx="http://schemas.microsoft.com/office/drawing/2014/chartex" xmlns:cx1="http://schemas.microsoft.com/office/drawing/2015/9/8/chartex" xmlns:cx2="http://schemas.microsoft.com/office/drawing/2015/10/21/chartex" xmlns:cx3="http://schemas.microsoft.com/office/drawing/2016/5/9/chartex" xmlns:cx4="http://schemas.microsoft.com/office/drawing/2016/5/10/chartex" xmlns:cx5="http://schemas.microsoft.com/office/drawing/2016/5/11/chartex" xmlns:cx6="http://schemas.microsoft.com/office/drawing/2016/5/12/chartex" xmlns:cx7="http://schemas.microsoft.com/office/drawing/2016/5/13/chartex" xmlns:cx8="http://schemas.microsoft.com/office/drawing/2016/5/14/chartex" xmlns:mc="http://schemas.openxmlformats.org/markup-compatibility/2006" xmlns:aink="http://schemas.microsoft.com/office/drawing/2016/ink" xmlns:am3d="http://schemas.microsoft.com/office/drawing/2017/model3d" xmlns:o="urn:schemas-microsoft-com:office:office" xmlns:oel="http://schemas.microsoft.com/office/2019/extlst" xmlns:r="http://schemas.openxmlformats.org/officeDocument/2006/relationships" xmlns:m="http://schemas.openxmlformats.org/officeDocument/2006/math" xmlns:v="urn:schemas-microsoft-com:vml" xmlns:wp14="http://schemas.microsoft.com/office/word/2010/wordprocessingDrawing" xmlns:wp="http://schemas.openxmlformats.org/drawingml/2006/wordprocessingDrawing" xmlns:w10="urn:schemas-microsoft-com:office:word" xmlns:w="http://schemas.openxmlformats.org/wordprocessingml/2006/main" xmlns:w14="http://schemas.microsoft.com/office/word/2010/wordml" xmlns:w15="http://schemas.microsoft.com/office/word/2012/wordml" xmlns:w16cex="http://schemas.microsoft.com/office/word/2018/wordml/cex" xmlns:w16cid="http://schemas.microsoft.com/office/word/2016/wordml/cid" xmlns:w16="http://schemas.microsoft.com/office/word/2018/wordml" xmlns:w16du="http://schemas.microsoft.com/office/word/2023/wordml/word16du" xmlns:w16sdtdh="http://schemas.microsoft.com/office/word/2020/wordml/sdtdatahash" xmlns:w16sdtfl="http://schemas.microsoft.com/office/word/2024/wordml/sdtformatlock" xmlns:w16se="http://schemas.microsoft.com/office/word/2015/wordml/symex" xmlns:wpg="http://schemas.microsoft.com/office/word/2010/wordprocessingGroup" xmlns:wpi="http://schemas.microsoft.com/office/word/2010/wordprocessingInk" xmlns:wne="http://schemas.microsoft.com/office/word/2006/wordml" xmlns:wps="http://schemas.microsoft.com/office/word/2010/wordprocessingShape" mc:Ignorable="w14 w15 w16se w16cid w16 w16cex w16sdtdh w16sdtfl w16du wp14">
   <w:sdt>
     <w:sdtPr>
       <w:id w:val="-26330786"/>
@@ -415,7 +408,7 @@
 </file>
 
 <file path=word/footnotes.xml><?xml version="1.0" encoding="utf-8"?>
-<w:footnotes xmlns:wpc="http://schemas.microsoft.com/office/word/2010/wordprocessingCanvas" xmlns:cx="http://schemas.microsoft.com/office/drawing/2014/chartex" xmlns:cx1="http://schemas.microsoft.com/office/drawing/2015/9/8/chartex" xmlns:cx2="http://schemas.microsoft.com/office/drawing/2015/10/21/chartex" xmlns:cx3="http://schemas.microsoft.com/office/drawing/2016/5/9/chartex" xmlns:cx4="http://schemas.microsoft.com/office/drawing/2016/5/10/chartex" xmlns:cx5="http://schemas.microsoft.com/office/drawing/2016/5/11/chartex" xmlns:cx6="http://schemas.microsoft.com/office/drawing/2016/5/12/chartex" xmlns:cx7="http://schemas.microsoft.com/office/drawing/2016/5/13/chartex" xmlns:cx8="http://schemas.microsoft.com/office/drawing/2016/5/14/chartex" xmlns:mc="http://schemas.openxmlformats.org/markup-compatibility/2006" xmlns:aink="http://schemas.microsoft.com/office/drawing/2016/ink" xmlns:am3d="http://schemas.microsoft.com/office/drawing/2017/model3d" xmlns:o="urn:schemas-microsoft-com:office:office" xmlns:r="http://schemas.openxmlformats.org/officeDocument/2006/relationships" xmlns:m="http://schemas.openxmlformats.org/officeDocument/2006/math" xmlns:v="urn:schemas-microsoft-com:vml" xmlns:wp14="http://schemas.microsoft.com/office/word/2010/wordprocessingDrawing" xmlns:wp="http://schemas.openxmlformats.org/drawingml/2006/wordprocessingDrawing" xmlns:w10="urn:schemas-microsoft-com:office:word" xmlns:w="http://schemas.openxmlformats.org/wordprocessingml/2006/main" xmlns:w14="http://schemas.microsoft.com/office/word/2010/wordml" xmlns:w15="http://schemas.microsoft.com/office/word/2012/wordml" xmlns:w16cid="http://schemas.microsoft.com/office/word/2016/wordml/cid" xmlns:w16se="http://schemas.microsoft.com/office/word/2015/wordml/symex" xmlns:wpg="http://schemas.microsoft.com/office/word/2010/wordprocessingGroup" xmlns:wpi="http://schemas.microsoft.com/office/word/2010/wordprocessingInk" xmlns:wne="http://schemas.microsoft.com/office/word/2006/wordml" xmlns:wps="http://schemas.microsoft.com/office/word/2010/wordprocessingShape" mc:Ignorable="w14 w15 w16se w16cid wp14">
+<w:footnotes xmlns:wpc="http://schemas.microsoft.com/office/word/2010/wordprocessingCanvas" xmlns:cx="http://schemas.microsoft.com/office/drawing/2014/chartex" xmlns:cx1="http://schemas.microsoft.com/office/drawing/2015/9/8/chartex" xmlns:cx2="http://schemas.microsoft.com/office/drawing/2015/10/21/chartex" xmlns:cx3="http://schemas.microsoft.com/office/drawing/2016/5/9/chartex" xmlns:cx4="http://schemas.microsoft.com/office/drawing/2016/5/10/chartex" xmlns:cx5="http://schemas.microsoft.com/office/drawing/2016/5/11/chartex" xmlns:cx6="http://schemas.microsoft.com/office/drawing/2016/5/12/chartex" xmlns:cx7="http://schemas.microsoft.com/office/drawing/2016/5/13/chartex" xmlns:cx8="http://schemas.microsoft.com/office/drawing/2016/5/14/chartex" xmlns:mc="http://schemas.openxmlformats.org/markup-compatibility/2006" xmlns:aink="http://schemas.microsoft.com/office/drawing/2016/ink" xmlns:am3d="http://schemas.microsoft.com/office/drawing/2017/model3d" xmlns:o="urn:schemas-microsoft-com:office:office" xmlns:oel="http://schemas.microsoft.com/office/2019/extlst" xmlns:r="http://schemas.openxmlformats.org/officeDocument/2006/relationships" xmlns:m="http://schemas.openxmlformats.org/officeDocument/2006/math" xmlns:v="urn:schemas-microsoft-com:vml" xmlns:wp14="http://schemas.microsoft.com/office/word/2010/wordprocessingDrawing" xmlns:wp="http://schemas.openxmlformats.org/drawingml/2006/wordprocessingDrawing" xmlns:w10="urn:schemas-microsoft-com:office:word" xmlns:w="http://schemas.openxmlformats.org/wordprocessingml/2006/main" xmlns:w14="http://schemas.microsoft.com/office/word/2010/wordml" xmlns:w15="http://schemas.microsoft.com/office/word/2012/wordml" xmlns:w16cex="http://schemas.microsoft.com/office/word/2018/wordml/cex" xmlns:w16cid="http://schemas.microsoft.com/office/word/2016/wordml/cid" xmlns:w16="http://schemas.microsoft.com/office/word/2018/wordml" xmlns:w16du="http://schemas.microsoft.com/office/word/2023/wordml/word16du" xmlns:w16sdtdh="http://schemas.microsoft.com/office/word/2020/wordml/sdtdatahash" xmlns:w16sdtfl="http://schemas.microsoft.com/office/word/2024/wordml/sdtformatlock" xmlns:w16se="http://schemas.microsoft.com/office/word/2015/wordml/symex" xmlns:wpg="http://schemas.microsoft.com/office/word/2010/wordprocessingGroup" xmlns:wpi="http://schemas.microsoft.com/office/word/2010/wordprocessingInk" xmlns:wne="http://schemas.microsoft.com/office/word/2006/wordml" xmlns:wps="http://schemas.microsoft.com/office/word/2010/wordprocessingShape" mc:Ignorable="w14 w15 w16se w16cid w16 w16cex w16sdtdh w16sdtfl w16du wp14">
   <w:footnote w:type="separator" w:id="-1">
     <w:p>
       <w:pPr>
@@ -440,7 +433,7 @@
 </file>
 
 <file path=word/header1.xml><?xml version="1.0" encoding="utf-8"?>
-<w:hdr xmlns:wpc="http://schemas.microsoft.com/office/word/2010/wordprocessingCanvas" xmlns:cx="http://schemas.microsoft.com/office/drawing/2014/chartex" xmlns:cx1="http://schemas.microsoft.com/office/drawing/2015/9/8/chartex" xmlns:cx2="http://schemas.microsoft.com/office/drawing/2015/10/21/chartex" xmlns:cx3="http://schemas.microsoft.com/office/drawing/2016/5/9/chartex" xmlns:cx4="http://schemas.microsoft.com/office/drawing/2016/5/10/chartex" xmlns:cx5="http://schemas.microsoft.com/office/drawing/2016/5/11/chartex" xmlns:cx6="http://schemas.microsoft.com/office/drawing/2016/5/12/chartex" xmlns:cx7="http://schemas.microsoft.com/office/drawing/2016/5/13/chartex" xmlns:cx8="http://schemas.microsoft.com/office/drawing/2016/5/14/chartex" xmlns:mc="http://schemas.openxmlformats.org/markup-compatibility/2006" xmlns:aink="http://schemas.microsoft.com/office/drawing/2016/ink" xmlns:am3d="http://schemas.microsoft.com/office/drawing/2017/model3d" xmlns:o="urn:schemas-microsoft-com:office:office" xmlns:r="http://schemas.openxmlformats.org/officeDocument/2006/relationships" xmlns:m="http://schemas.openxmlformats.org/officeDocument/2006/math" xmlns:v="urn:schemas-microsoft-com:vml" xmlns:wp14="http://schemas.microsoft.com/office/word/2010/wordprocessingDrawing" xmlns:wp="http://schemas.openxmlformats.org/drawingml/2006/wordprocessingDrawing" xmlns:w10="urn:schemas-microsoft-com:office:word" xmlns:w="http://schemas.openxmlformats.org/wordprocessingml/2006/main" xmlns:w14="http://schemas.microsoft.com/office/word/2010/wordml" xmlns:w15="http://schemas.microsoft.com/office/word/2012/wordml" xmlns:w16cid="http://schemas.microsoft.com/office/word/2016/wordml/cid" xmlns:w16se="http://schemas.microsoft.com/office/word/2015/wordml/symex" xmlns:wpg="http://schemas.microsoft.com/office/word/2010/wordprocessingGroup" xmlns:wpi="http://schemas.microsoft.com/office/word/2010/wordprocessingInk" xmlns:wne="http://schemas.microsoft.com/office/word/2006/wordml" xmlns:wps="http://schemas.microsoft.com/office/word/2010/wordprocessingShape" mc:Ignorable="w14 w15 w16se w16cid wp14">
+<w:hdr xmlns:wpc="http://schemas.microsoft.com/office/word/2010/wordprocessingCanvas" xmlns:cx="http://schemas.microsoft.com/office/drawing/2014/chartex" xmlns:cx1="http://schemas.microsoft.com/office/drawing/2015/9/8/chartex" xmlns:cx2="http://schemas.microsoft.com/office/drawing/2015/10/21/chartex" xmlns:cx3="http://schemas.microsoft.com/office/drawing/2016/5/9/chartex" xmlns:cx4="http://schemas.microsoft.com/office/drawing/2016/5/10/chartex" xmlns:cx5="http://schemas.microsoft.com/office/drawing/2016/5/11/chartex" xmlns:cx6="http://schemas.microsoft.com/office/drawing/2016/5/12/chartex" xmlns:cx7="http://schemas.microsoft.com/office/drawing/2016/5/13/chartex" xmlns:cx8="http://schemas.microsoft.com/office/drawing/2016/5/14/chartex" xmlns:mc="http://schemas.openxmlformats.org/markup-compatibility/2006" xmlns:aink="http://schemas.microsoft.com/office/drawing/2016/ink" xmlns:am3d="http://schemas.microsoft.com/office/drawing/2017/model3d" xmlns:o="urn:schemas-microsoft-com:office:office" xmlns:oel="http://schemas.microsoft.com/office/2019/extlst" xmlns:r="http://schemas.openxmlformats.org/officeDocument/2006/relationships" xmlns:m="http://schemas.openxmlformats.org/officeDocument/2006/math" xmlns:v="urn:schemas-microsoft-com:vml" xmlns:wp14="http://schemas.microsoft.com/office/word/2010/wordprocessingDrawing" xmlns:wp="http://schemas.openxmlformats.org/drawingml/2006/wordprocessingDrawing" xmlns:w10="urn:schemas-microsoft-com:office:word" xmlns:w="http://schemas.openxmlformats.org/wordprocessingml/2006/main" xmlns:w14="http://schemas.microsoft.com/office/word/2010/wordml" xmlns:w15="http://schemas.microsoft.com/office/word/2012/wordml" xmlns:w16cex="http://schemas.microsoft.com/office/word/2018/wordml/cex" xmlns:w16cid="http://schemas.microsoft.com/office/word/2016/wordml/cid" xmlns:w16="http://schemas.microsoft.com/office/word/2018/wordml" xmlns:w16du="http://schemas.microsoft.com/office/word/2023/wordml/word16du" xmlns:w16sdtdh="http://schemas.microsoft.com/office/word/2020/wordml/sdtdatahash" xmlns:w16sdtfl="http://schemas.microsoft.com/office/word/2024/wordml/sdtformatlock" xmlns:w16se="http://schemas.microsoft.com/office/word/2015/wordml/symex" xmlns:wpg="http://schemas.microsoft.com/office/word/2010/wordprocessingGroup" xmlns:wpi="http://schemas.microsoft.com/office/word/2010/wordprocessingInk" xmlns:wne="http://schemas.microsoft.com/office/word/2006/wordml" xmlns:wps="http://schemas.microsoft.com/office/word/2010/wordprocessingShape" mc:Ignorable="w14 w15 w16se w16cid w16 w16cex w16sdtdh w16sdtfl w16du wp14">
   <w:p>
     <w:pPr>
       <w:pStyle w:val="Header"/>
@@ -574,9 +567,9 @@
         </mc:Choice>
         <mc:Fallback>
           <w:pict>
-            <v:group w14:anchorId="32BC2EDB" id="Group 4" o:spid="_x0000_s1026" alt="Background rectangles" style="position:absolute;margin-left:0;margin-top:0;width:252pt;height:791.85pt;z-index:251661312;mso-width-percent:412;mso-height-percent:1000;mso-position-horizontal:left;mso-position-horizontal-relative:margin;mso-position-vertical:top;mso-position-vertical-relative:page;mso-width-percent:412;mso-height-percent:1000" coordsize="32004,100563" o:gfxdata="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">
-              <v:rect id="Rectangle 2" o:spid="_x0000_s1027" style="position:absolute;width:32004;height:1920;visibility:visible;mso-wrap-style:square;v-text-anchor:middle" o:gfxdata="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" fillcolor="#4b3a2e [3215]" stroked="f" strokeweight="1pt"/>
-              <v:rect id="Rectangle 3" o:spid="_x0000_s1028" style="position:absolute;top:99648;width:32004;height:915;visibility:visible;mso-wrap-style:square;v-text-anchor:middle" o:gfxdata="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" fillcolor="#4b3a2e [3215]" stroked="f" strokeweight="1pt"/>
+            <v:group w14:anchorId="32BC2EDB" id="Group 4" o:spid="_x0000_s1026" alt="Background rectangles" style="position:absolute;margin-left:0;margin-top:0;width:252pt;height:791.85pt;z-index:251661312;mso-width-percent:412;mso-height-percent:1000;mso-position-horizontal:left;mso-position-horizontal-relative:margin;mso-position-vertical:top;mso-position-vertical-relative:page;mso-width-percent:412;mso-height-percent:1000" coordsize="32004,100563" o:gfxdata="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">
+              <v:rect id="Rectangle 2" o:spid="_x0000_s1027" style="position:absolute;width:32004;height:1920;visibility:visible;mso-wrap-style:square;v-text-anchor:middle" o:gfxdata="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" fillcolor="#4b3a2e [3215]" stroked="f" strokeweight="1pt"/>
+              <v:rect id="Rectangle 3" o:spid="_x0000_s1028" style="position:absolute;top:99648;width:32004;height:915;visibility:visible;mso-wrap-style:square;v-text-anchor:middle" o:gfxdata="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" fillcolor="#4b3a2e [3215]" stroked="f" strokeweight="1pt"/>
               <w10:wrap anchorx="margin" anchory="page"/>
             </v:group>
           </w:pict>
@@ -588,7 +581,7 @@
 </file>
 
 <file path=word/header2.xml><?xml version="1.0" encoding="utf-8"?>
-<w:hdr xmlns:wpc="http://schemas.microsoft.com/office/word/2010/wordprocessingCanvas" xmlns:cx="http://schemas.microsoft.com/office/drawing/2014/chartex" xmlns:cx1="http://schemas.microsoft.com/office/drawing/2015/9/8/chartex" xmlns:cx2="http://schemas.microsoft.com/office/drawing/2015/10/21/chartex" xmlns:cx3="http://schemas.microsoft.com/office/drawing/2016/5/9/chartex" xmlns:cx4="http://schemas.microsoft.com/office/drawing/2016/5/10/chartex" xmlns:cx5="http://schemas.microsoft.com/office/drawing/2016/5/11/chartex" xmlns:cx6="http://schemas.microsoft.com/office/drawing/2016/5/12/chartex" xmlns:cx7="http://schemas.microsoft.com/office/drawing/2016/5/13/chartex" xmlns:cx8="http://schemas.microsoft.com/office/drawing/2016/5/14/chartex" xmlns:mc="http://schemas.openxmlformats.org/markup-compatibility/2006" xmlns:aink="http://schemas.microsoft.com/office/drawing/2016/ink" xmlns:am3d="http://schemas.microsoft.com/office/drawing/2017/model3d" xmlns:o="urn:schemas-microsoft-com:office:office" xmlns:r="http://schemas.openxmlformats.org/officeDocument/2006/relationships" xmlns:m="http://schemas.openxmlformats.org/officeDocument/2006/math" xmlns:v="urn:schemas-microsoft-com:vml" xmlns:wp14="http://schemas.microsoft.com/office/word/2010/wordprocessingDrawing" xmlns:wp="http://schemas.openxmlformats.org/drawingml/2006/wordprocessingDrawing" xmlns:w10="urn:schemas-microsoft-com:office:word" xmlns:w="http://schemas.openxmlformats.org/wordprocessingml/2006/main" xmlns:w14="http://schemas.microsoft.com/office/word/2010/wordml" xmlns:w15="http://schemas.microsoft.com/office/word/2012/wordml" xmlns:w16cid="http://schemas.microsoft.com/office/word/2016/wordml/cid" xmlns:w16se="http://schemas.microsoft.com/office/word/2015/wordml/symex" xmlns:wpg="http://schemas.microsoft.com/office/word/2010/wordprocessingGroup" xmlns:wpi="http://schemas.microsoft.com/office/word/2010/wordprocessingInk" xmlns:wne="http://schemas.microsoft.com/office/word/2006/wordml" xmlns:wps="http://schemas.microsoft.com/office/word/2010/wordprocessingShape" mc:Ignorable="w14 w15 w16se w16cid wp14">
+<w:hdr xmlns:wpc="http://schemas.microsoft.com/office/word/2010/wordprocessingCanvas" xmlns:cx="http://schemas.microsoft.com/office/drawing/2014/chartex" xmlns:cx1="http://schemas.microsoft.com/office/drawing/2015/9/8/chartex" xmlns:cx2="http://schemas.microsoft.com/office/drawing/2015/10/21/chartex" xmlns:cx3="http://schemas.microsoft.com/office/drawing/2016/5/9/chartex" xmlns:cx4="http://schemas.microsoft.com/office/drawing/2016/5/10/chartex" xmlns:cx5="http://schemas.microsoft.com/office/drawing/2016/5/11/chartex" xmlns:cx6="http://schemas.microsoft.com/office/drawing/2016/5/12/chartex" xmlns:cx7="http://schemas.microsoft.com/office/drawing/2016/5/13/chartex" xmlns:cx8="http://schemas.microsoft.com/office/drawing/2016/5/14/chartex" xmlns:mc="http://schemas.openxmlformats.org/markup-compatibility/2006" xmlns:aink="http://schemas.microsoft.com/office/drawing/2016/ink" xmlns:am3d="http://schemas.microsoft.com/office/drawing/2017/model3d" xmlns:o="urn:schemas-microsoft-com:office:office" xmlns:oel="http://schemas.microsoft.com/office/2019/extlst" xmlns:r="http://schemas.openxmlformats.org/officeDocument/2006/relationships" xmlns:m="http://schemas.openxmlformats.org/officeDocument/2006/math" xmlns:v="urn:schemas-microsoft-com:vml" xmlns:wp14="http://schemas.microsoft.com/office/word/2010/wordprocessingDrawing" xmlns:wp="http://schemas.openxmlformats.org/drawingml/2006/wordprocessingDrawing" xmlns:w10="urn:schemas-microsoft-com:office:word" xmlns:w="http://schemas.openxmlformats.org/wordprocessingml/2006/main" xmlns:w14="http://schemas.microsoft.com/office/word/2010/wordml" xmlns:w15="http://schemas.microsoft.com/office/word/2012/wordml" xmlns:w16cex="http://schemas.microsoft.com/office/word/2018/wordml/cex" xmlns:w16cid="http://schemas.microsoft.com/office/word/2016/wordml/cid" xmlns:w16="http://schemas.microsoft.com/office/word/2018/wordml" xmlns:w16du="http://schemas.microsoft.com/office/word/2023/wordml/word16du" xmlns:w16sdtdh="http://schemas.microsoft.com/office/word/2020/wordml/sdtdatahash" xmlns:w16sdtfl="http://schemas.microsoft.com/office/word/2024/wordml/sdtformatlock" xmlns:w16se="http://schemas.microsoft.com/office/word/2015/wordml/symex" xmlns:wpg="http://schemas.microsoft.com/office/word/2010/wordprocessingGroup" xmlns:wpi="http://schemas.microsoft.com/office/word/2010/wordprocessingInk" xmlns:wne="http://schemas.microsoft.com/office/word/2006/wordml" xmlns:wps="http://schemas.microsoft.com/office/word/2010/wordprocessingShape" mc:Ignorable="w14 w15 w16se w16cid w16 w16cex w16sdtdh w16sdtfl w16du wp14">
   <w:p>
     <w:pPr>
       <w:pStyle w:val="Header"/>
@@ -722,9 +715,9 @@
         </mc:Choice>
         <mc:Fallback>
           <w:pict>
-            <v:group w14:anchorId="00638CF0" id="Group 5" o:spid="_x0000_s1026" alt="Background rectangles" style="position:absolute;margin-left:0;margin-top:0;width:252pt;height:791.85pt;z-index:251663360;mso-width-percent:412;mso-height-percent:1000;mso-position-horizontal:left;mso-position-horizontal-relative:margin;mso-position-vertical:top;mso-position-vertical-relative:page;mso-width-percent:412;mso-height-percent:1000" coordsize="32004,100563" o:gfxdata="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">
-              <v:rect id="Rectangle 6" o:spid="_x0000_s1027" style="position:absolute;width:32004;height:1920;visibility:visible;mso-wrap-style:square;v-text-anchor:middle" o:gfxdata="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" fillcolor="#4b3a2e [3215]" stroked="f" strokeweight="1pt"/>
-              <v:rect id="Rectangle 7" o:spid="_x0000_s1028" style="position:absolute;top:99648;width:32004;height:915;visibility:visible;mso-wrap-style:square;v-text-anchor:middle" o:gfxdata="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" fillcolor="#4b3a2e [3215]" stroked="f" strokeweight="1pt"/>
+            <v:group w14:anchorId="00638CF0" id="Group 5" o:spid="_x0000_s1026" alt="Background rectangles" style="position:absolute;margin-left:0;margin-top:0;width:252pt;height:791.85pt;z-index:251663360;mso-width-percent:412;mso-height-percent:1000;mso-position-horizontal:left;mso-position-horizontal-relative:margin;mso-position-vertical:top;mso-position-vertical-relative:page;mso-width-percent:412;mso-height-percent:1000" coordsize="32004,100563" o:gfxdata="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">
+              <v:rect id="Rectangle 6" o:spid="_x0000_s1027" style="position:absolute;width:32004;height:1920;visibility:visible;mso-wrap-style:square;v-text-anchor:middle" o:gfxdata="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" fillcolor="#4b3a2e [3215]" stroked="f" strokeweight="1pt"/>
+              <v:rect id="Rectangle 7" o:spid="_x0000_s1028" style="position:absolute;top:99648;width:32004;height:915;visibility:visible;mso-wrap-style:square;v-text-anchor:middle" o:gfxdata="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" fillcolor="#4b3a2e [3215]" stroked="f" strokeweight="1pt"/>
               <w10:wrap anchorx="margin" anchory="page"/>
             </v:group>
           </w:pict>
@@ -736,7 +729,7 @@
 </file>
 
 <file path=word/numbering.xml><?xml version="1.0" encoding="utf-8"?>
-<w:numbering xmlns:wpc="http://schemas.microsoft.com/office/word/2010/wordprocessingCanvas" xmlns:cx="http://schemas.microsoft.com/office/drawing/2014/chartex" xmlns:cx1="http://schemas.microsoft.com/office/drawing/2015/9/8/chartex" xmlns:cx2="http://schemas.microsoft.com/office/drawing/2015/10/21/chartex" xmlns:cx3="http://schemas.microsoft.com/office/drawing/2016/5/9/chartex" xmlns:cx4="http://schemas.microsoft.com/office/drawing/2016/5/10/chartex" xmlns:cx5="http://schemas.microsoft.com/office/drawing/2016/5/11/chartex" xmlns:cx6="http://schemas.microsoft.com/office/drawing/2016/5/12/chartex" xmlns:cx7="http://schemas.microsoft.com/office/drawing/2016/5/13/chartex" xmlns:cx8="http://schemas.microsoft.com/office/drawing/2016/5/14/chartex" xmlns:mc="http://schemas.openxmlformats.org/markup-compatibility/2006" xmlns:aink="http://schemas.microsoft.com/office/drawing/2016/ink" xmlns:am3d="http://schemas.microsoft.com/office/drawing/2017/model3d" xmlns:o="urn:schemas-microsoft-com:office:office" xmlns:r="http://schemas.openxmlformats.org/officeDocument/2006/relationships" xmlns:m="http://schemas.openxmlformats.org/officeDocument/2006/math" xmlns:v="urn:schemas-microsoft-com:vml" xmlns:wp14="http://schemas.microsoft.com/office/word/2010/wordprocessingDrawing" xmlns:wp="http://schemas.openxmlformats.org/drawingml/2006/wordprocessingDrawing" xmlns:w10="urn:schemas-microsoft-com:office:word" xmlns:w="http://schemas.openxmlformats.org/wordprocessingml/2006/main" xmlns:w14="http://schemas.microsoft.com/office/word/2010/wordml" xmlns:w15="http://schemas.microsoft.com/office/word/2012/wordml" xmlns:w16cid="http://schemas.microsoft.com/office/word/2016/wordml/cid" xmlns:w16se="http://schemas.microsoft.com/office/word/2015/wordml/symex" xmlns:wpg="http://schemas.microsoft.com/office/word/2010/wordprocessingGroup" xmlns:wpi="http://schemas.microsoft.com/office/word/2010/wordprocessingInk" xmlns:wne="http://schemas.microsoft.com/office/word/2006/wordml" xmlns:wps="http://schemas.microsoft.com/office/word/2010/wordprocessingShape" mc:Ignorable="w14 w15 w16se w16cid wp14">
+<w:numbering xmlns:wpc="http://schemas.microsoft.com/office/word/2010/wordprocessingCanvas" xmlns:cx="http://schemas.microsoft.com/office/drawing/2014/chartex" xmlns:cx1="http://schemas.microsoft.com/office/drawing/2015/9/8/chartex" xmlns:cx2="http://schemas.microsoft.com/office/drawing/2015/10/21/chartex" xmlns:cx3="http://schemas.microsoft.com/office/drawing/2016/5/9/chartex" xmlns:cx4="http://schemas.microsoft.com/office/drawing/2016/5/10/chartex" xmlns:cx5="http://schemas.microsoft.com/office/drawing/2016/5/11/chartex" xmlns:cx6="http://schemas.microsoft.com/office/drawing/2016/5/12/chartex" xmlns:cx7="http://schemas.microsoft.com/office/drawing/2016/5/13/chartex" xmlns:cx8="http://schemas.microsoft.com/office/drawing/2016/5/14/chartex" xmlns:mc="http://schemas.openxmlformats.org/markup-compatibility/2006" xmlns:aink="http://schemas.microsoft.com/office/drawing/2016/ink" xmlns:am3d="http://schemas.microsoft.com/office/drawing/2017/model3d" xmlns:o="urn:schemas-microsoft-com:office:office" xmlns:oel="http://schemas.microsoft.com/office/2019/extlst" xmlns:r="http://schemas.openxmlformats.org/officeDocument/2006/relationships" xmlns:m="http://schemas.openxmlformats.org/officeDocument/2006/math" xmlns:v="urn:schemas-microsoft-com:vml" xmlns:wp14="http://schemas.microsoft.com/office/word/2010/wordprocessingDrawing" xmlns:wp="http://schemas.openxmlformats.org/drawingml/2006/wordprocessingDrawing" xmlns:w10="urn:schemas-microsoft-com:office:word" xmlns:w="http://schemas.openxmlformats.org/wordprocessingml/2006/main" xmlns:w14="http://schemas.microsoft.com/office/word/2010/wordml" xmlns:w15="http://schemas.microsoft.com/office/word/2012/wordml" xmlns:w16cex="http://schemas.microsoft.com/office/word/2018/wordml/cex" xmlns:w16cid="http://schemas.microsoft.com/office/word/2016/wordml/cid" xmlns:w16="http://schemas.microsoft.com/office/word/2018/wordml" xmlns:w16du="http://schemas.microsoft.com/office/word/2023/wordml/word16du" xmlns:w16sdtdh="http://schemas.microsoft.com/office/word/2020/wordml/sdtdatahash" xmlns:w16sdtfl="http://schemas.microsoft.com/office/word/2024/wordml/sdtformatlock" xmlns:w16se="http://schemas.microsoft.com/office/word/2015/wordml/symex" xmlns:wpg="http://schemas.microsoft.com/office/word/2010/wordprocessingGroup" xmlns:wpi="http://schemas.microsoft.com/office/word/2010/wordprocessingInk" xmlns:wne="http://schemas.microsoft.com/office/word/2006/wordml" xmlns:wps="http://schemas.microsoft.com/office/word/2010/wordprocessingShape" mc:Ignorable="w14 w15 w16se w16cid w16 w16cex w16sdtdh w16sdtfl w16du wp14">
   <w:abstractNum w:abstractNumId="0" w15:restartNumberingAfterBreak="0">
     <w:nsid w:val="FFFFFF7C"/>
     <w:multiLevelType w:val="singleLevel"/>
@@ -922,41 +915,41 @@
       </w:rPr>
     </w:lvl>
   </w:abstractNum>
-  <w:num w:numId="1">
+  <w:num w:numId="1" w16cid:durableId="1887059357">
     <w:abstractNumId w:val="9"/>
   </w:num>
-  <w:num w:numId="2">
+  <w:num w:numId="2" w16cid:durableId="2085179278">
     <w:abstractNumId w:val="7"/>
   </w:num>
-  <w:num w:numId="3">
+  <w:num w:numId="3" w16cid:durableId="1107308546">
     <w:abstractNumId w:val="6"/>
   </w:num>
-  <w:num w:numId="4">
+  <w:num w:numId="4" w16cid:durableId="1591967349">
     <w:abstractNumId w:val="5"/>
   </w:num>
-  <w:num w:numId="5">
+  <w:num w:numId="5" w16cid:durableId="1221356289">
     <w:abstractNumId w:val="4"/>
   </w:num>
-  <w:num w:numId="6">
+  <w:num w:numId="6" w16cid:durableId="837773642">
     <w:abstractNumId w:val="8"/>
   </w:num>
-  <w:num w:numId="7">
+  <w:num w:numId="7" w16cid:durableId="2016376787">
     <w:abstractNumId w:val="3"/>
   </w:num>
-  <w:num w:numId="8">
+  <w:num w:numId="8" w16cid:durableId="648364810">
     <w:abstractNumId w:val="2"/>
   </w:num>
-  <w:num w:numId="9">
+  <w:num w:numId="9" w16cid:durableId="1357659084">
     <w:abstractNumId w:val="1"/>
   </w:num>
-  <w:num w:numId="10">
+  <w:num w:numId="10" w16cid:durableId="1534537419">
     <w:abstractNumId w:val="0"/>
   </w:num>
 </w:numbering>
 </file>
 
 <file path=word/styles.xml><?xml version="1.0" encoding="utf-8"?>
-<w:styles xmlns:mc="http://schemas.openxmlformats.org/markup-compatibility/2006" xmlns:r="http://schemas.openxmlformats.org/officeDocument/2006/relationships" xmlns:w="http://schemas.openxmlformats.org/wordprocessingml/2006/main" xmlns:w14="http://schemas.microsoft.com/office/word/2010/wordml" xmlns:w15="http://schemas.microsoft.com/office/word/2012/wordml" xmlns:w16cid="http://schemas.microsoft.com/office/word/2016/wordml/cid" xmlns:w16se="http://schemas.microsoft.com/office/word/2015/wordml/symex" mc:Ignorable="w14 w15 w16se w16cid">
+<w:styles xmlns:mc="http://schemas.openxmlformats.org/markup-compatibility/2006" xmlns:r="http://schemas.openxmlformats.org/officeDocument/2006/relationships" xmlns:w="http://schemas.openxmlformats.org/wordprocessingml/2006/main" xmlns:w14="http://schemas.microsoft.com/office/word/2010/wordml" xmlns:w15="http://schemas.microsoft.com/office/word/2012/wordml" xmlns:w16cex="http://schemas.microsoft.com/office/word/2018/wordml/cex" xmlns:w16cid="http://schemas.microsoft.com/office/word/2016/wordml/cid" xmlns:w16="http://schemas.microsoft.com/office/word/2018/wordml" xmlns:w16du="http://schemas.microsoft.com/office/word/2023/wordml/word16du" xmlns:w16sdtdh="http://schemas.microsoft.com/office/word/2020/wordml/sdtdatahash" xmlns:w16sdtfl="http://schemas.microsoft.com/office/word/2024/wordml/sdtformatlock" xmlns:w16se="http://schemas.microsoft.com/office/word/2015/wordml/symex" mc:Ignorable="w14 w15 w16se w16cid w16 w16cex w16sdtdh w16sdtfl w16du">
   <w:docDefaults>
     <w:rPrDefault>
       <w:rPr>
@@ -973,7 +966,7 @@
       </w:pPr>
     </w:pPrDefault>
   </w:docDefaults>
-  <w:latentStyles w:defLockedState="0" w:defUIPriority="99" w:defSemiHidden="0" w:defUnhideWhenUsed="0" w:defQFormat="0" w:count="377">
+  <w:latentStyles w:defLockedState="0" w:defUIPriority="99" w:defSemiHidden="0" w:defUnhideWhenUsed="0" w:defQFormat="0" w:count="376">
     <w:lsdException w:name="Normal" w:uiPriority="0" w:qFormat="1"/>
     <w:lsdException w:name="heading 1" w:uiPriority="9" w:qFormat="1"/>
     <w:lsdException w:name="heading 2" w:semiHidden="1" w:uiPriority="9" w:unhideWhenUsed="1" w:qFormat="1"/>
@@ -1079,6 +1072,7 @@
     <w:lsdException w:name="HTML Sample" w:semiHidden="1" w:unhideWhenUsed="1"/>
     <w:lsdException w:name="HTML Typewriter" w:semiHidden="1" w:unhideWhenUsed="1"/>
     <w:lsdException w:name="HTML Variable" w:semiHidden="1" w:unhideWhenUsed="1"/>
+    <w:lsdException w:name="Normal Table" w:semiHidden="1" w:unhideWhenUsed="1"/>
     <w:lsdException w:name="annotation subject" w:semiHidden="1" w:unhideWhenUsed="1"/>
     <w:lsdException w:name="No List" w:semiHidden="1" w:unhideWhenUsed="1"/>
     <w:lsdException w:name="Outline List 1" w:semiHidden="1" w:unhideWhenUsed="1"/>
@@ -1121,8 +1115,11 @@
     <w:lsdException w:name="Table Contemporary" w:semiHidden="1" w:unhideWhenUsed="1"/>
     <w:lsdException w:name="Table Elegant" w:semiHidden="1" w:unhideWhenUsed="1"/>
     <w:lsdException w:name="Table Professional" w:semiHidden="1" w:unhideWhenUsed="1"/>
+    <w:lsdException w:name="Table Subtle 1" w:semiHidden="1" w:unhideWhenUsed="1"/>
     <w:lsdException w:name="Table Subtle 2" w:semiHidden="1" w:unhideWhenUsed="1"/>
     <w:lsdException w:name="Table Web 1" w:semiHidden="1" w:unhideWhenUsed="1"/>
+    <w:lsdException w:name="Table Web 2" w:semiHidden="1" w:unhideWhenUsed="1"/>
+    <w:lsdException w:name="Table Web 3" w:semiHidden="1" w:unhideWhenUsed="1"/>
     <w:lsdException w:name="Balloon Text" w:semiHidden="1" w:unhideWhenUsed="1"/>
     <w:lsdException w:name="Table Grid" w:uiPriority="39"/>
     <w:lsdException w:name="Table Theme" w:semiHidden="1" w:unhideWhenUsed="1"/>
@@ -1346,7 +1343,6 @@
     <w:lsdException w:name="Hashtag" w:semiHidden="1" w:unhideWhenUsed="1"/>
     <w:lsdException w:name="Unresolved Mention" w:semiHidden="1" w:unhideWhenUsed="1"/>
     <w:lsdException w:name="Smart Link" w:semiHidden="1" w:unhideWhenUsed="1"/>
-    <w:lsdException w:name="Smart Link Error" w:semiHidden="1" w:unhideWhenUsed="1"/>
   </w:latentStyles>
   <w:style w:type="paragraph" w:default="1" w:styleId="Normal">
     <w:name w:val="Normal"/>
@@ -2183,7 +2179,7 @@
 </file>
 
 <file path=word/glossary/document.xml><?xml version="1.0" encoding="utf-8"?>
-<w:glossaryDocument xmlns:wpc="http://schemas.microsoft.com/office/word/2010/wordprocessingCanvas" xmlns:cx="http://schemas.microsoft.com/office/drawing/2014/chartex" xmlns:cx1="http://schemas.microsoft.com/office/drawing/2015/9/8/chartex" xmlns:cx2="http://schemas.microsoft.com/office/drawing/2015/10/21/chartex" xmlns:cx3="http://schemas.microsoft.com/office/drawing/2016/5/9/chartex" xmlns:cx4="http://schemas.microsoft.com/office/drawing/2016/5/10/chartex" xmlns:cx5="http://schemas.microsoft.com/office/drawing/2016/5/11/chartex" xmlns:cx6="http://schemas.microsoft.com/office/drawing/2016/5/12/chartex" xmlns:cx7="http://schemas.microsoft.com/office/drawing/2016/5/13/chartex" xmlns:cx8="http://schemas.microsoft.com/office/drawing/2016/5/14/chartex" xmlns:mc="http://schemas.openxmlformats.org/markup-compatibility/2006" xmlns:aink="http://schemas.microsoft.com/office/drawing/2016/ink" xmlns:am3d="http://schemas.microsoft.com/office/drawing/2017/model3d" xmlns:o="urn:schemas-microsoft-com:office:office" xmlns:r="http://schemas.openxmlformats.org/officeDocument/2006/relationships" xmlns:m="http://schemas.openxmlformats.org/officeDocument/2006/math" xmlns:v="urn:schemas-microsoft-com:vml" xmlns:wp14="http://schemas.microsoft.com/office/word/2010/wordprocessingDrawing" xmlns:wp="http://schemas.openxmlformats.org/drawingml/2006/wordprocessingDrawing" xmlns:w10="urn:schemas-microsoft-com:office:word" xmlns:w="http://schemas.openxmlformats.org/wordprocessingml/2006/main" xmlns:w14="http://schemas.microsoft.com/office/word/2010/wordml" xmlns:w15="http://schemas.microsoft.com/office/word/2012/wordml" xmlns:w16cid="http://schemas.microsoft.com/office/word/2016/wordml/cid" xmlns:w16se="http://schemas.microsoft.com/office/word/2015/wordml/symex" xmlns:wpg="http://schemas.microsoft.com/office/word/2010/wordprocessingGroup" xmlns:wpi="http://schemas.microsoft.com/office/word/2010/wordprocessingInk" xmlns:wne="http://schemas.microsoft.com/office/word/2006/wordml" xmlns:wps="http://schemas.microsoft.com/office/word/2010/wordprocessingShape" mc:Ignorable="w14 w15 w16se w16cid wp14">
+<w:glossaryDocument xmlns:wpc="http://schemas.microsoft.com/office/word/2010/wordprocessingCanvas" xmlns:cx="http://schemas.microsoft.com/office/drawing/2014/chartex" xmlns:cx1="http://schemas.microsoft.com/office/drawing/2015/9/8/chartex" xmlns:cx2="http://schemas.microsoft.com/office/drawing/2015/10/21/chartex" xmlns:cx3="http://schemas.microsoft.com/office/drawing/2016/5/9/chartex" xmlns:cx4="http://schemas.microsoft.com/office/drawing/2016/5/10/chartex" xmlns:cx5="http://schemas.microsoft.com/office/drawing/2016/5/11/chartex" xmlns:cx6="http://schemas.microsoft.com/office/drawing/2016/5/12/chartex" xmlns:cx7="http://schemas.microsoft.com/office/drawing/2016/5/13/chartex" xmlns:cx8="http://schemas.microsoft.com/office/drawing/2016/5/14/chartex" xmlns:mc="http://schemas.openxmlformats.org/markup-compatibility/2006" xmlns:aink="http://schemas.microsoft.com/office/drawing/2016/ink" xmlns:am3d="http://schemas.microsoft.com/office/drawing/2017/model3d" xmlns:o="urn:schemas-microsoft-com:office:office" xmlns:oel="http://schemas.microsoft.com/office/2019/extlst" xmlns:r="http://schemas.openxmlformats.org/officeDocument/2006/relationships" xmlns:m="http://schemas.openxmlformats.org/officeDocument/2006/math" xmlns:v="urn:schemas-microsoft-com:vml" xmlns:wp14="http://schemas.microsoft.com/office/word/2010/wordprocessingDrawing" xmlns:wp="http://schemas.openxmlformats.org/drawingml/2006/wordprocessingDrawing" xmlns:w10="urn:schemas-microsoft-com:office:word" xmlns:w="http://schemas.openxmlformats.org/wordprocessingml/2006/main" xmlns:w14="http://schemas.microsoft.com/office/word/2010/wordml" xmlns:w15="http://schemas.microsoft.com/office/word/2012/wordml" xmlns:w16cex="http://schemas.microsoft.com/office/word/2018/wordml/cex" xmlns:w16cid="http://schemas.microsoft.com/office/word/2016/wordml/cid" xmlns:w16="http://schemas.microsoft.com/office/word/2018/wordml" xmlns:w16du="http://schemas.microsoft.com/office/word/2023/wordml/word16du" xmlns:w16sdtdh="http://schemas.microsoft.com/office/word/2020/wordml/sdtdatahash" xmlns:w16sdtfl="http://schemas.microsoft.com/office/word/2024/wordml/sdtformatlock" xmlns:w16se="http://schemas.microsoft.com/office/word/2015/wordml/symex" xmlns:wpg="http://schemas.microsoft.com/office/word/2010/wordprocessingGroup" xmlns:wpi="http://schemas.microsoft.com/office/word/2010/wordprocessingInk" xmlns:wne="http://schemas.microsoft.com/office/word/2006/wordml" xmlns:wps="http://schemas.microsoft.com/office/word/2010/wordprocessingShape" mc:Ignorable="w14 w15 w16se w16cid w16 w16cex w16sdtdh w16sdtfl w16du wp14">
   <w:docParts>
     <w:docPart>
       <w:docPartPr>
@@ -2475,7 +2471,10 @@
             <w:pStyle w:val="0247DFDCF90BDC4D8DDD50ED3DAB4821"/>
           </w:pPr>
           <w:r>
-            <w:t>Wondering what to include in your cover letter? It’s a good idea to include key points about why you’re a great fit for the company and the best choice for the specific job. Of course, don’t forget to ask for the interview—but keep it brief! A cover letter shouldn’t read like a novel, no matter how great a plot you’ve got.</w:t>
+            <w:t xml:space="preserve">Wondering what to include in your cover letter? It’s a </w:t>
+          </w:r>
+          <w:r>
+            <w:t>good idea to include key points about why you’re a great fit for the company and the best choice for the specific job. Of course, don’t forget to ask for the interview—but keep it brief! A cover letter shouldn’t read like a novel, no matter how great a plot you’ve got.</w:t>
           </w:r>
         </w:p>
       </w:docPartBody>
@@ -2537,11 +2536,11 @@
 </file>
 
 <file path=word/glossary/fontTable.xml><?xml version="1.0" encoding="utf-8"?>
-<w:fonts xmlns:mc="http://schemas.openxmlformats.org/markup-compatibility/2006" xmlns:r="http://schemas.openxmlformats.org/officeDocument/2006/relationships" xmlns:w="http://schemas.openxmlformats.org/wordprocessingml/2006/main" xmlns:w14="http://schemas.microsoft.com/office/word/2010/wordml" xmlns:w15="http://schemas.microsoft.com/office/word/2012/wordml" xmlns:w16cid="http://schemas.microsoft.com/office/word/2016/wordml/cid" xmlns:w16se="http://schemas.microsoft.com/office/word/2015/wordml/symex" mc:Ignorable="w14 w15 w16se w16cid">
+<w:fonts xmlns:mc="http://schemas.openxmlformats.org/markup-compatibility/2006" xmlns:r="http://schemas.openxmlformats.org/officeDocument/2006/relationships" xmlns:w="http://schemas.openxmlformats.org/wordprocessingml/2006/main" xmlns:w14="http://schemas.microsoft.com/office/word/2010/wordml" xmlns:w15="http://schemas.microsoft.com/office/word/2012/wordml" xmlns:w16cex="http://schemas.microsoft.com/office/word/2018/wordml/cex" xmlns:w16cid="http://schemas.microsoft.com/office/word/2016/wordml/cid" xmlns:w16="http://schemas.microsoft.com/office/word/2018/wordml" xmlns:w16du="http://schemas.microsoft.com/office/word/2023/wordml/word16du" xmlns:w16sdtdh="http://schemas.microsoft.com/office/word/2020/wordml/sdtdatahash" xmlns:w16sdtfl="http://schemas.microsoft.com/office/word/2024/wordml/sdtformatlock" xmlns:w16se="http://schemas.microsoft.com/office/word/2015/wordml/symex" mc:Ignorable="w14 w15 w16se w16cid w16 w16cex w16sdtdh w16sdtfl w16du">
   <w:font w:name="Symbol">
     <w:panose1 w:val="05050102010706020507"/>
     <w:charset w:val="02"/>
-    <w:family w:val="decorative"/>
+    <w:family w:val="roman"/>
     <w:pitch w:val="variable"/>
     <w:sig w:usb0="00000000" w:usb1="10000000" w:usb2="00000000" w:usb3="00000000" w:csb0="80000000" w:csb1="00000000"/>
   </w:font>
@@ -2559,25 +2558,23 @@
     <w:pitch w:val="variable"/>
     <w:sig w:usb0="00000287" w:usb1="00000000" w:usb2="00000000" w:usb3="00000000" w:csb0="0000009F" w:csb1="00000000"/>
   </w:font>
-  <w:font w:name="Calibri">
-    <w:panose1 w:val="020F0502020204030204"/>
+  <w:font w:name="Aptos">
     <w:charset w:val="00"/>
     <w:family w:val="swiss"/>
     <w:pitch w:val="variable"/>
-    <w:sig w:usb0="E00002FF" w:usb1="4000ACFF" w:usb2="00000001" w:usb3="00000000" w:csb0="0000019F" w:csb1="00000000"/>
+    <w:sig w:usb0="20000287" w:usb1="00000003" w:usb2="00000000" w:usb3="00000000" w:csb0="0000019F" w:csb1="00000000"/>
   </w:font>
-  <w:font w:name="Calibri Light">
-    <w:panose1 w:val="020F0302020204030204"/>
+  <w:font w:name="Aptos Display">
     <w:charset w:val="00"/>
     <w:family w:val="swiss"/>
     <w:pitch w:val="variable"/>
-    <w:sig w:usb0="A00002EF" w:usb1="4000207B" w:usb2="00000000" w:usb3="00000000" w:csb0="0000019F" w:csb1="00000000"/>
+    <w:sig w:usb0="20000287" w:usb1="00000003" w:usb2="00000000" w:usb3="00000000" w:csb0="0000019F" w:csb1="00000000"/>
   </w:font>
 </w:fonts>
 </file>
 
 <file path=word/glossary/settings.xml><?xml version="1.0" encoding="utf-8"?>
-<w:settings xmlns:mc="http://schemas.openxmlformats.org/markup-compatibility/2006" xmlns:o="urn:schemas-microsoft-com:office:office" xmlns:r="http://schemas.openxmlformats.org/officeDocument/2006/relationships" xmlns:m="http://schemas.openxmlformats.org/officeDocument/2006/math" xmlns:v="urn:schemas-microsoft-com:vml" xmlns:w10="urn:schemas-microsoft-com:office:word" xmlns:w="http://schemas.openxmlformats.org/wordprocessingml/2006/main" xmlns:w14="http://schemas.microsoft.com/office/word/2010/wordml" xmlns:w15="http://schemas.microsoft.com/office/word/2012/wordml" xmlns:w16cid="http://schemas.microsoft.com/office/word/2016/wordml/cid" xmlns:w16se="http://schemas.microsoft.com/office/word/2015/wordml/symex" xmlns:sl="http://schemas.openxmlformats.org/schemaLibrary/2006/main" mc:Ignorable="w14 w15 w16se w16cid">
+<w:settings xmlns:mc="http://schemas.openxmlformats.org/markup-compatibility/2006" xmlns:o="urn:schemas-microsoft-com:office:office" xmlns:r="http://schemas.openxmlformats.org/officeDocument/2006/relationships" xmlns:m="http://schemas.openxmlformats.org/officeDocument/2006/math" xmlns:v="urn:schemas-microsoft-com:vml" xmlns:w10="urn:schemas-microsoft-com:office:word" xmlns:w="http://schemas.openxmlformats.org/wordprocessingml/2006/main" xmlns:w14="http://schemas.microsoft.com/office/word/2010/wordml" xmlns:w15="http://schemas.microsoft.com/office/word/2012/wordml" xmlns:w16cex="http://schemas.microsoft.com/office/word/2018/wordml/cex" xmlns:w16cid="http://schemas.microsoft.com/office/word/2016/wordml/cid" xmlns:w16="http://schemas.microsoft.com/office/word/2018/wordml" xmlns:w16du="http://schemas.microsoft.com/office/word/2023/wordml/word16du" xmlns:w16sdtdh="http://schemas.microsoft.com/office/word/2020/wordml/sdtdatahash" xmlns:w16sdtfl="http://schemas.microsoft.com/office/word/2024/wordml/sdtformatlock" xmlns:w16se="http://schemas.microsoft.com/office/word/2015/wordml/symex" xmlns:sl="http://schemas.openxmlformats.org/schemaLibrary/2006/main" mc:Ignorable="w14 w15 w16se w16cid w16 w16cex w16sdtdh w16sdtfl w16du">
   <w:view w:val="normal"/>
   <w:defaultTabStop w:val="720"/>
   <w:characterSpacingControl w:val="doNotCompress"/>
@@ -2590,6 +2587,12 @@
     <w:compatSetting w:name="differentiateMultirowTableHeaders" w:uri="http://schemas.microsoft.com/office/word" w:val="1"/>
     <w:compatSetting w:name="useWord2013TrackBottomHyphenation" w:uri="http://schemas.microsoft.com/office/word" w:val="0"/>
   </w:compat>
+  <w:rsids>
+    <w:rsidRoot w:val="005B35E4"/>
+    <w:rsid w:val="000F310E"/>
+    <w:rsid w:val="00394B23"/>
+    <w:rsid w:val="005B35E4"/>
+  </w:rsids>
   <m:mathPr>
     <m:mathFont m:val="Cambria Math"/>
     <m:brkBin m:val="before"/>
@@ -2612,7 +2615,7 @@
 </file>
 
 <file path=word/glossary/styles.xml><?xml version="1.0" encoding="utf-8"?>
-<w:styles xmlns:mc="http://schemas.openxmlformats.org/markup-compatibility/2006" xmlns:r="http://schemas.openxmlformats.org/officeDocument/2006/relationships" xmlns:w="http://schemas.openxmlformats.org/wordprocessingml/2006/main" xmlns:w14="http://schemas.microsoft.com/office/word/2010/wordml" xmlns:w15="http://schemas.microsoft.com/office/word/2012/wordml" xmlns:w16cid="http://schemas.microsoft.com/office/word/2016/wordml/cid" xmlns:w16se="http://schemas.microsoft.com/office/word/2015/wordml/symex" mc:Ignorable="w14 w15 w16se w16cid">
+<w:styles xmlns:mc="http://schemas.openxmlformats.org/markup-compatibility/2006" xmlns:r="http://schemas.openxmlformats.org/officeDocument/2006/relationships" xmlns:w="http://schemas.openxmlformats.org/wordprocessingml/2006/main" xmlns:w14="http://schemas.microsoft.com/office/word/2010/wordml" xmlns:w15="http://schemas.microsoft.com/office/word/2012/wordml" xmlns:w16cex="http://schemas.microsoft.com/office/word/2018/wordml/cex" xmlns:w16cid="http://schemas.microsoft.com/office/word/2016/wordml/cid" xmlns:w16="http://schemas.microsoft.com/office/word/2018/wordml" xmlns:w16du="http://schemas.microsoft.com/office/word/2023/wordml/word16du" xmlns:w16sdtdh="http://schemas.microsoft.com/office/word/2020/wordml/sdtdatahash" xmlns:w16sdtfl="http://schemas.microsoft.com/office/word/2024/wordml/sdtformatlock" xmlns:w16se="http://schemas.microsoft.com/office/word/2015/wordml/symex" mc:Ignorable="w14 w15 w16se w16cid w16 w16cex w16sdtdh w16sdtfl w16du">
   <w:docDefaults>
     <w:rPrDefault>
       <w:rPr>
@@ -2628,7 +2631,7 @@
       </w:pPr>
     </w:pPrDefault>
   </w:docDefaults>
-  <w:latentStyles w:defLockedState="0" w:defUIPriority="99" w:defSemiHidden="0" w:defUnhideWhenUsed="0" w:defQFormat="0" w:count="377">
+  <w:latentStyles w:defLockedState="0" w:defUIPriority="99" w:defSemiHidden="0" w:defUnhideWhenUsed="0" w:defQFormat="0" w:count="376">
     <w:lsdException w:name="Normal" w:uiPriority="0" w:qFormat="1"/>
     <w:lsdException w:name="heading 1" w:uiPriority="9" w:qFormat="1"/>
     <w:lsdException w:name="heading 2" w:semiHidden="1" w:uiPriority="9" w:unhideWhenUsed="1" w:qFormat="1"/>
@@ -3005,7 +3008,6 @@
     <w:lsdException w:name="Hashtag" w:semiHidden="1" w:unhideWhenUsed="1"/>
     <w:lsdException w:name="Unresolved Mention" w:semiHidden="1" w:unhideWhenUsed="1"/>
     <w:lsdException w:name="Smart Link" w:semiHidden="1" w:unhideWhenUsed="1"/>
-    <w:lsdException w:name="Smart Link Error" w:semiHidden="1" w:unhideWhenUsed="1"/>
   </w:latentStyles>
   <w:style w:type="paragraph" w:default="1" w:styleId="Normal">
     <w:name w:val="Normal"/>
@@ -3081,7 +3083,7 @@
 </file>
 
 <file path=word/glossary/webSettings.xml><?xml version="1.0" encoding="utf-8"?>
-<w:webSettings xmlns:mc="http://schemas.openxmlformats.org/markup-compatibility/2006" xmlns:r="http://schemas.openxmlformats.org/officeDocument/2006/relationships" xmlns:w="http://schemas.openxmlformats.org/wordprocessingml/2006/main" xmlns:w14="http://schemas.microsoft.com/office/word/2010/wordml" xmlns:w15="http://schemas.microsoft.com/office/word/2012/wordml" xmlns:w16cid="http://schemas.microsoft.com/office/word/2016/wordml/cid" xmlns:w16se="http://schemas.microsoft.com/office/word/2015/wordml/symex" mc:Ignorable="w14 w15 w16se w16cid">
+<w:webSettings xmlns:mc="http://schemas.openxmlformats.org/markup-compatibility/2006" xmlns:r="http://schemas.openxmlformats.org/officeDocument/2006/relationships" xmlns:w="http://schemas.openxmlformats.org/wordprocessingml/2006/main" xmlns:w14="http://schemas.microsoft.com/office/word/2010/wordml" xmlns:w15="http://schemas.microsoft.com/office/word/2012/wordml" xmlns:w16cex="http://schemas.microsoft.com/office/word/2018/wordml/cex" xmlns:w16cid="http://schemas.microsoft.com/office/word/2016/wordml/cid" xmlns:w16="http://schemas.microsoft.com/office/word/2018/wordml" xmlns:w16du="http://schemas.microsoft.com/office/word/2023/wordml/word16du" xmlns:w16sdtdh="http://schemas.microsoft.com/office/word/2020/wordml/sdtdatahash" xmlns:w16sdtfl="http://schemas.microsoft.com/office/word/2024/wordml/sdtformatlock" xmlns:w16se="http://schemas.microsoft.com/office/word/2015/wordml/symex" mc:Ignorable="w14 w15 w16se w16cid w16 w16cex w16sdtdh w16sdtfl w16du">
   <w:optimizeForBrowser/>
   <w:allowPNG/>
 </w:webSettings>

</xml_diff>